<commit_message>
new commit with major updated to EDA - next must create any useful histograms and begin labeling EDa and data cleaning files. then move onto feature engineering and models
</commit_message>
<xml_diff>
--- a/Kaggle Project/To Do's/Data Science Project To Do.docx
+++ b/Kaggle Project/To Do's/Data Science Project To Do.docx
@@ -15,11 +15,14 @@
     </w:p>
     <w:p>
       <w:r>
-        <w:t xml:space="preserve">- </w:t>
-      </w:r>
-      <w:proofErr w:type="gramStart"/>
-      <w:r>
-        <w:t>[ ]</w:t>
+        <w:t>- [</w:t>
+      </w:r>
+      <w:proofErr w:type="gramStart"/>
+      <w:r>
+        <w:t>1</w:t>
+      </w:r>
+      <w:r>
+        <w:t xml:space="preserve"> ]</w:t>
       </w:r>
       <w:proofErr w:type="gramEnd"/>
       <w:r>
@@ -28,41 +31,35 @@
     </w:p>
     <w:p>
       <w:r>
-        <w:t xml:space="preserve">- </w:t>
-      </w:r>
-      <w:proofErr w:type="gramStart"/>
-      <w:r>
-        <w:t>[ ]</w:t>
-      </w:r>
-      <w:proofErr w:type="gramEnd"/>
-      <w:r>
-        <w:t xml:space="preserve"> Initialize a Git repository in the project directory.</w:t>
-      </w:r>
-    </w:p>
-    <w:p>
-      <w:r>
-        <w:t xml:space="preserve">- </w:t>
-      </w:r>
-      <w:proofErr w:type="gramStart"/>
-      <w:r>
-        <w:t>[ ]</w:t>
-      </w:r>
-      <w:proofErr w:type="gramEnd"/>
-      <w:r>
-        <w:t xml:space="preserve"> Set up a virtual environment for the project.</w:t>
-      </w:r>
-    </w:p>
-    <w:p>
-      <w:r>
-        <w:t xml:space="preserve">- </w:t>
-      </w:r>
-      <w:proofErr w:type="gramStart"/>
-      <w:r>
-        <w:t>[ ]</w:t>
-      </w:r>
-      <w:proofErr w:type="gramEnd"/>
-      <w:r>
-        <w:t xml:space="preserve"> Install necessary libraries (e.g., pandas, </w:t>
+        <w:t xml:space="preserve">- [ </w:t>
+      </w:r>
+      <w:r>
+        <w:t>1</w:t>
+      </w:r>
+      <w:r>
+        <w:t>] Initialize a Git repository in the project directory.</w:t>
+      </w:r>
+    </w:p>
+    <w:p>
+      <w:r>
+        <w:t xml:space="preserve">- [ </w:t>
+      </w:r>
+      <w:r>
+        <w:t>1</w:t>
+      </w:r>
+      <w:r>
+        <w:t>] Set up a virtual environment for the project.</w:t>
+      </w:r>
+    </w:p>
+    <w:p>
+      <w:r>
+        <w:t xml:space="preserve">- [ </w:t>
+      </w:r>
+      <w:r>
+        <w:t>1</w:t>
+      </w:r>
+      <w:r>
+        <w:t xml:space="preserve">] Install necessary libraries (e.g., pandas, </w:t>
       </w:r>
       <w:proofErr w:type="spellStart"/>
       <w:r>
@@ -81,41 +78,35 @@
     </w:p>
     <w:p>
       <w:r>
-        <w:t xml:space="preserve">- </w:t>
-      </w:r>
-      <w:proofErr w:type="gramStart"/>
-      <w:r>
-        <w:t>[ ]</w:t>
-      </w:r>
-      <w:proofErr w:type="gramEnd"/>
-      <w:r>
-        <w:t xml:space="preserve"> Load the dataset from the CSV file.</w:t>
-      </w:r>
-    </w:p>
-    <w:p>
-      <w:r>
-        <w:t xml:space="preserve">- </w:t>
-      </w:r>
-      <w:proofErr w:type="gramStart"/>
-      <w:r>
-        <w:t>[ ]</w:t>
-      </w:r>
-      <w:proofErr w:type="gramEnd"/>
-      <w:r>
-        <w:t xml:space="preserve"> Display the first few rows of the dataset to understand its structure.</w:t>
-      </w:r>
-    </w:p>
-    <w:p>
-      <w:r>
-        <w:t xml:space="preserve">- </w:t>
-      </w:r>
-      <w:proofErr w:type="gramStart"/>
-      <w:r>
-        <w:t>[ ]</w:t>
-      </w:r>
-      <w:proofErr w:type="gramEnd"/>
-      <w:r>
-        <w:t xml:space="preserve"> Check for missing values and data types.</w:t>
+        <w:t xml:space="preserve">- [ </w:t>
+      </w:r>
+      <w:r>
+        <w:t>1</w:t>
+      </w:r>
+      <w:r>
+        <w:t>] Load the dataset from the CSV file.</w:t>
+      </w:r>
+    </w:p>
+    <w:p>
+      <w:r>
+        <w:t xml:space="preserve">- [ </w:t>
+      </w:r>
+      <w:r>
+        <w:t>1</w:t>
+      </w:r>
+      <w:r>
+        <w:t>] Display the first few rows of the dataset to understand its structure.</w:t>
+      </w:r>
+    </w:p>
+    <w:p>
+      <w:r>
+        <w:t xml:space="preserve">- [ </w:t>
+      </w:r>
+      <w:r>
+        <w:t>1</w:t>
+      </w:r>
+      <w:r>
+        <w:t>] Check for missing values and data types.</w:t>
       </w:r>
     </w:p>
     <w:p/>
@@ -126,54 +117,46 @@
     </w:p>
     <w:p>
       <w:r>
-        <w:t xml:space="preserve">- </w:t>
-      </w:r>
-      <w:proofErr w:type="gramStart"/>
-      <w:r>
-        <w:t>[ ]</w:t>
-      </w:r>
-      <w:proofErr w:type="gramEnd"/>
-      <w:r>
-        <w:t xml:space="preserve"> Handle missing values (e.g., imputation, removal).</w:t>
-      </w:r>
-    </w:p>
-    <w:p>
-      <w:r>
-        <w:t xml:space="preserve">- </w:t>
-      </w:r>
-      <w:proofErr w:type="gramStart"/>
-      <w:r>
-        <w:t>[ ]</w:t>
-      </w:r>
-      <w:proofErr w:type="gramEnd"/>
-      <w:r>
-        <w:t xml:space="preserve"> Convert columns to appropriate data types (e.g., dates to datetime).</w:t>
-      </w:r>
-    </w:p>
-    <w:p>
-      <w:r>
-        <w:t xml:space="preserve">- </w:t>
-      </w:r>
-      <w:proofErr w:type="gramStart"/>
-      <w:r>
-        <w:t>[ ]</w:t>
-      </w:r>
-      <w:proofErr w:type="gramEnd"/>
-      <w:r>
-        <w:t xml:space="preserve"> Remove or handle outliers if necessary.</w:t>
-      </w:r>
-    </w:p>
-    <w:p>
-      <w:r>
-        <w:t xml:space="preserve">- </w:t>
-      </w:r>
-      <w:proofErr w:type="gramStart"/>
-      <w:r>
-        <w:t>[ ]</w:t>
-      </w:r>
-      <w:proofErr w:type="gramEnd"/>
-      <w:r>
-        <w:t xml:space="preserve"> Add any derived columns (e.g., extracting the month from the date).</w:t>
+        <w:t xml:space="preserve">- [ </w:t>
+      </w:r>
+      <w:r>
+        <w:t>1</w:t>
+      </w:r>
+      <w:r>
+        <w:t>] Handle missing values (e.g., imputation, removal).</w:t>
+      </w:r>
+    </w:p>
+    <w:p>
+      <w:r>
+        <w:t xml:space="preserve">- [ </w:t>
+      </w:r>
+      <w:r>
+        <w:t>1</w:t>
+      </w:r>
+      <w:r>
+        <w:t>] Convert columns to appropriate data types (e.g., dates to datetime).</w:t>
+      </w:r>
+    </w:p>
+    <w:p>
+      <w:r>
+        <w:t xml:space="preserve">- [ </w:t>
+      </w:r>
+      <w:r>
+        <w:t>1</w:t>
+      </w:r>
+      <w:r>
+        <w:t>] Remove or handle outliers if necessary.</w:t>
+      </w:r>
+    </w:p>
+    <w:p>
+      <w:r>
+        <w:t xml:space="preserve">- [ </w:t>
+      </w:r>
+      <w:r>
+        <w:t>1</w:t>
+      </w:r>
+      <w:r>
+        <w:t>] Add any derived columns (e.g., extracting the month from the date).</w:t>
       </w:r>
     </w:p>
     <w:p/>
@@ -184,15 +167,13 @@
     </w:p>
     <w:p>
       <w:r>
-        <w:t xml:space="preserve">- </w:t>
-      </w:r>
-      <w:proofErr w:type="gramStart"/>
-      <w:r>
-        <w:t>[ ]</w:t>
-      </w:r>
-      <w:proofErr w:type="gramEnd"/>
-      <w:r>
-        <w:t xml:space="preserve"> Generate summary statistics for numerical columns.</w:t>
+        <w:t xml:space="preserve">- [ </w:t>
+      </w:r>
+      <w:r>
+        <w:t>1</w:t>
+      </w:r>
+      <w:r>
+        <w:t>] Generate summary statistics for numerical columns.</w:t>
       </w:r>
     </w:p>
     <w:p>
@@ -210,41 +191,35 @@
     </w:p>
     <w:p>
       <w:r>
-        <w:t xml:space="preserve">- </w:t>
-      </w:r>
-      <w:proofErr w:type="gramStart"/>
-      <w:r>
-        <w:t>[ ]</w:t>
-      </w:r>
-      <w:proofErr w:type="gramEnd"/>
-      <w:r>
-        <w:t xml:space="preserve"> Plot box plots to identify outliers.</w:t>
-      </w:r>
-    </w:p>
-    <w:p>
-      <w:r>
-        <w:t xml:space="preserve">- </w:t>
-      </w:r>
-      <w:proofErr w:type="gramStart"/>
-      <w:r>
-        <w:t>[ ]</w:t>
-      </w:r>
-      <w:proofErr w:type="gramEnd"/>
-      <w:r>
-        <w:t xml:space="preserve"> Calculate and visualize the correlation matrix.</w:t>
-      </w:r>
-    </w:p>
-    <w:p>
-      <w:r>
-        <w:t xml:space="preserve">- </w:t>
-      </w:r>
-      <w:proofErr w:type="gramStart"/>
-      <w:r>
-        <w:t>[ ]</w:t>
-      </w:r>
-      <w:proofErr w:type="gramEnd"/>
-      <w:r>
-        <w:t xml:space="preserve"> </w:t>
+        <w:t xml:space="preserve">- [ </w:t>
+      </w:r>
+      <w:r>
+        <w:t>1</w:t>
+      </w:r>
+      <w:r>
+        <w:t>] Plot box plots to identify outliers.</w:t>
+      </w:r>
+    </w:p>
+    <w:p>
+      <w:r>
+        <w:t xml:space="preserve">- [ </w:t>
+      </w:r>
+      <w:r>
+        <w:t>1</w:t>
+      </w:r>
+      <w:r>
+        <w:t>] Calculate and visualize the correlation matrix.</w:t>
+      </w:r>
+    </w:p>
+    <w:p>
+      <w:r>
+        <w:t xml:space="preserve">- [ </w:t>
+      </w:r>
+      <w:r>
+        <w:t>1</w:t>
+      </w:r>
+      <w:r>
+        <w:t xml:space="preserve">] </w:t>
       </w:r>
       <w:proofErr w:type="spellStart"/>
       <w:r>
@@ -257,15 +232,13 @@
     </w:p>
     <w:p>
       <w:r>
-        <w:t xml:space="preserve">- </w:t>
-      </w:r>
-      <w:proofErr w:type="gramStart"/>
-      <w:r>
-        <w:t>[ ]</w:t>
-      </w:r>
-      <w:proofErr w:type="gramEnd"/>
-      <w:r>
-        <w:t xml:space="preserve"> Plot relationships between features (e.g., scatter plots, pair plots).</w:t>
+        <w:t xml:space="preserve">- [ </w:t>
+      </w:r>
+      <w:r>
+        <w:t>1</w:t>
+      </w:r>
+      <w:r>
+        <w:t>] Plot relationships between features (e.g., scatter plots, pair plots).</w:t>
       </w:r>
     </w:p>
     <w:p/>
@@ -1598,6 +1571,7 @@
   <w:style w:type="character" w:default="1" w:styleId="DefaultParagraphFont">
     <w:name w:val="Default Paragraph Font"/>
     <w:uiPriority w:val="1"/>
+    <w:semiHidden/>
     <w:unhideWhenUsed/>
   </w:style>
   <w:style w:type="table" w:default="1" w:styleId="TableNormal">

</xml_diff>